<commit_message>
complete assignment4, add texture
</commit_message>
<xml_diff>
--- a/Zhihua Wang--G48459695--Assignment 3/project structure.docx
+++ b/Zhihua Wang--G48459695--Assignment 3/project structure.docx
@@ -390,23 +390,12 @@
         <w:adjustRightInd w:val="0"/>
         <w:jc w:val="left"/>
         <w:rPr>
-          <w:rFonts w:hint="eastAsia" w:eastAsia="宋体" w:cs="Book Antiqua"/>
-          <w:kern w:val="0"/>
-          <w:szCs w:val="21"/>
-          <w:lang w:val="en-US" w:eastAsia="zh-CN"/>
-        </w:rPr>
-      </w:pPr>
-      <w:r>
-        <w:rPr>
           <w:rFonts w:hint="eastAsia" w:cs="Book Antiqua"/>
           <w:kern w:val="0"/>
           <w:szCs w:val="21"/>
           <w:lang w:val="en-US" w:eastAsia="zh-CN"/>
         </w:rPr>
-        <w:t>Scan conversation has been added. (writt</w:t>
-      </w:r>
-      <w:bookmarkStart w:id="2" w:name="_GoBack"/>
-      <w:bookmarkEnd w:id="2"/>
+      </w:pPr>
       <w:r>
         <w:rPr>
           <w:rFonts w:hint="eastAsia" w:cs="Book Antiqua"/>
@@ -414,7 +403,7 @@
           <w:szCs w:val="21"/>
           <w:lang w:val="en-US" w:eastAsia="zh-CN"/>
         </w:rPr>
-        <w:t>en in Model.Scanconversation() routine)</w:t>
+        <w:t>Scan conversation has been added. (written in Model.Scanconversation() routine)</w:t>
       </w:r>
     </w:p>
     <w:p>
@@ -424,6 +413,40 @@
         <w:adjustRightInd w:val="0"/>
         <w:jc w:val="left"/>
         <w:rPr>
+          <w:rFonts w:hint="eastAsia" w:cs="Book Antiqua"/>
+          <w:kern w:val="0"/>
+          <w:szCs w:val="21"/>
+          <w:lang w:val="en-US" w:eastAsia="zh-CN"/>
+        </w:rPr>
+      </w:pPr>
+      <w:r>
+        <w:rPr>
+          <w:rFonts w:hint="eastAsia" w:cs="Book Antiqua"/>
+          <w:kern w:val="0"/>
+          <w:szCs w:val="21"/>
+          <w:lang w:val="en-US" w:eastAsia="zh-CN"/>
+        </w:rPr>
+        <w:t>Phong shading, grouraund shading and constant shading are add.(written in Model.Scancovversation routine</w:t>
+      </w:r>
+      <w:bookmarkStart w:id="2" w:name="_GoBack"/>
+      <w:bookmarkEnd w:id="2"/>
+      <w:r>
+        <w:rPr>
+          <w:rFonts w:hint="eastAsia" w:cs="Book Antiqua"/>
+          <w:kern w:val="0"/>
+          <w:szCs w:val="21"/>
+          <w:lang w:val="en-US" w:eastAsia="zh-CN"/>
+        </w:rPr>
+        <w:t>)</w:t>
+      </w:r>
+    </w:p>
+    <w:p>
+      <w:pPr>
+        <w:autoSpaceDE w:val="0"/>
+        <w:autoSpaceDN w:val="0"/>
+        <w:adjustRightInd w:val="0"/>
+        <w:jc w:val="left"/>
+        <w:rPr>
           <w:rFonts w:cs="Book Antiqua"/>
           <w:kern w:val="0"/>
           <w:szCs w:val="21"/>
@@ -435,7 +458,16 @@
           <w:kern w:val="0"/>
           <w:szCs w:val="21"/>
         </w:rPr>
-        <w:t>There is perspective projection on this program.</w:t>
+        <w:t>There is</w:t>
+      </w:r>
+      <w:r>
+        <w:rPr>
+          <w:rFonts w:hint="eastAsia" w:cs="Book Antiqua"/>
+          <w:kern w:val="0"/>
+          <w:szCs w:val="21"/>
+          <w:lang w:val="en-US" w:eastAsia="zh-CN"/>
+        </w:rPr>
+        <w:t xml:space="preserve"> no perspective in this image because of the difficulty computing reverse matrix.</w:t>
       </w:r>
     </w:p>
     <w:sectPr>

</xml_diff>